<commit_message>
feat(mean): add files lab-3
</commit_message>
<xml_diff>
--- a/labs/lab03/report/report.docx
+++ b/labs/lab03/report/report.docx
@@ -7,19 +7,25 @@
         <w:pStyle w:val="Title"/>
       </w:pPr>
       <w:r>
-        <w:t xml:space="preserve">Лaбораторная</w:t>
+        <w:t xml:space="preserve">Отчет</w:t>
       </w:r>
       <w:r>
         <w:t xml:space="preserve"> </w:t>
       </w:r>
       <w:r>
-        <w:t xml:space="preserve">работа</w:t>
+        <w:t xml:space="preserve">лабораторной</w:t>
       </w:r>
       <w:r>
         <w:t xml:space="preserve"> </w:t>
       </w:r>
       <w:r>
-        <w:t xml:space="preserve">№2</w:t>
+        <w:t xml:space="preserve">работы</w:t>
+      </w:r>
+      <w:r>
+        <w:t xml:space="preserve"> </w:t>
+      </w:r>
+      <w:r>
+        <w:t xml:space="preserve">№3</w:t>
       </w:r>
     </w:p>
     <w:p>
@@ -27,7 +33,19 @@
         <w:pStyle w:val="Subtitle"/>
       </w:pPr>
       <w:r>
-        <w:t xml:space="preserve">Отчет</w:t>
+        <w:t xml:space="preserve">Язык</w:t>
+      </w:r>
+      <w:r>
+        <w:t xml:space="preserve"> </w:t>
+      </w:r>
+      <w:r>
+        <w:t xml:space="preserve">разметки</w:t>
+      </w:r>
+      <w:r>
+        <w:t xml:space="preserve"> </w:t>
+      </w:r>
+      <w:r>
+        <w:t xml:space="preserve">Markdown</w:t>
       </w:r>
     </w:p>
     <w:p>
@@ -76,7 +94,7 @@
         </w:p>
       </w:sdtContent>
     </w:sdt>
-    <w:bookmarkStart w:id="20" w:name="содержание"/>
+    <w:bookmarkStart w:id="20" w:name="цель-работы"/>
     <w:p>
       <w:pPr>
         <w:pStyle w:val="Heading1"/>
@@ -91,7 +109,7 @@
         <w:tab/>
       </w:r>
       <w:r>
-        <w:t xml:space="preserve">Содержание:</w:t>
+        <w:t xml:space="preserve">Цель работы</w:t>
       </w:r>
     </w:p>
     <w:p>
@@ -99,35 +117,17 @@
         <w:pStyle w:val="FirstParagraph"/>
       </w:pPr>
       <w:r>
-        <w:t xml:space="preserve">1. Цель работы</w:t>
-      </w:r>
-    </w:p>
-    <w:p>
-      <w:pPr>
-        <w:pStyle w:val="BodyText"/>
-      </w:pPr>
-      <w:r>
-        <w:t xml:space="preserve">2. Порядок выполнения работы</w:t>
-      </w:r>
-    </w:p>
-    <w:p>
-      <w:pPr>
-        <w:pStyle w:val="BodyText"/>
-      </w:pPr>
-      <w:r>
-        <w:t xml:space="preserve">3. Задание для самостоятельной работы f</w:t>
-      </w:r>
-    </w:p>
-    <w:p>
-      <w:pPr>
-        <w:pStyle w:val="BodyText"/>
-      </w:pPr>
-      <w:r>
-        <w:t xml:space="preserve">4. Вывод</w:t>
+        <w:t xml:space="preserve">Целью работы является освоение процедуры оформления отчетов с помощью легковесного</w:t>
+      </w:r>
+      <w:r>
+        <w:t xml:space="preserve"> </w:t>
+      </w:r>
+      <w:r>
+        <w:t xml:space="preserve">языка разметки Markdown.</w:t>
       </w:r>
     </w:p>
     <w:bookmarkEnd w:id="20"/>
-    <w:bookmarkStart w:id="21" w:name="цель-работы"/>
+    <w:bookmarkStart w:id="54" w:name="порядок-выполнения-лабораторной-работы"/>
     <w:p>
       <w:pPr>
         <w:pStyle w:val="Heading1"/>
@@ -142,7 +142,7 @@
         <w:tab/>
       </w:r>
       <w:r>
-        <w:t xml:space="preserve">1. Цель работы</w:t>
+        <w:t xml:space="preserve">Порядок выполнения лабораторной работы</w:t>
       </w:r>
     </w:p>
     <w:p>
@@ -150,17 +150,694 @@
         <w:pStyle w:val="FirstParagraph"/>
       </w:pPr>
       <w:r>
-        <w:t xml:space="preserve">Целью работы является изучить идеологию и применение средств контроля</w:t>
+        <w:t xml:space="preserve">Для начала скачиваем ПО (TeX Live и Pandoc)</w:t>
+      </w:r>
+    </w:p>
+    <w:p>
+      <w:pPr>
+        <w:pStyle w:val="CaptionedFigure"/>
+      </w:pPr>
+      <w:r>
+        <w:drawing>
+          <wp:inline>
+            <wp:extent cx="5334000" cy="3329582"/>
+            <wp:effectExtent b="0" l="0" r="0" t="0"/>
+            <wp:docPr descr="TeX Live" title="" id="22" name="Picture"/>
+            <a:graphic>
+              <a:graphicData uri="http://schemas.openxmlformats.org/drawingml/2006/picture">
+                <pic:pic>
+                  <pic:nvPicPr>
+                    <pic:cNvPr descr="image/1.jpg" id="23" name="Picture"/>
+                    <pic:cNvPicPr>
+                      <a:picLocks noChangeArrowheads="1" noChangeAspect="1"/>
+                    </pic:cNvPicPr>
+                  </pic:nvPicPr>
+                  <pic:blipFill>
+                    <a:blip r:embed="rId21"/>
+                    <a:stretch>
+                      <a:fillRect/>
+                    </a:stretch>
+                  </pic:blipFill>
+                  <pic:spPr bwMode="auto">
+                    <a:xfrm>
+                      <a:off x="0" y="0"/>
+                      <a:ext cx="5334000" cy="3329582"/>
+                    </a:xfrm>
+                    <a:prstGeom prst="rect">
+                      <a:avLst/>
+                    </a:prstGeom>
+                    <a:noFill/>
+                    <a:ln w="9525">
+                      <a:noFill/>
+                      <a:headEnd/>
+                      <a:tailEnd/>
+                    </a:ln>
+                  </pic:spPr>
+                </pic:pic>
+              </a:graphicData>
+            </a:graphic>
+          </wp:inline>
+        </w:drawing>
+      </w:r>
+    </w:p>
+    <w:p>
+      <w:pPr>
+        <w:pStyle w:val="ImageCaption"/>
+      </w:pPr>
+      <w:r>
+        <w:t xml:space="preserve">Рис. 1: TeX Live</w:t>
+      </w:r>
+    </w:p>
+    <w:p>
+      <w:pPr>
+        <w:pStyle w:val="CaptionedFigure"/>
+      </w:pPr>
+      <w:r>
+        <w:drawing>
+          <wp:inline>
+            <wp:extent cx="5334000" cy="4976264"/>
+            <wp:effectExtent b="0" l="0" r="0" t="0"/>
+            <wp:docPr descr="Pandoc" title="" id="25" name="Picture"/>
+            <a:graphic>
+              <a:graphicData uri="http://schemas.openxmlformats.org/drawingml/2006/picture">
+                <pic:pic>
+                  <pic:nvPicPr>
+                    <pic:cNvPr descr="image/2.jpg" id="26" name="Picture"/>
+                    <pic:cNvPicPr>
+                      <a:picLocks noChangeArrowheads="1" noChangeAspect="1"/>
+                    </pic:cNvPicPr>
+                  </pic:nvPicPr>
+                  <pic:blipFill>
+                    <a:blip r:embed="rId24"/>
+                    <a:stretch>
+                      <a:fillRect/>
+                    </a:stretch>
+                  </pic:blipFill>
+                  <pic:spPr bwMode="auto">
+                    <a:xfrm>
+                      <a:off x="0" y="0"/>
+                      <a:ext cx="5334000" cy="4976264"/>
+                    </a:xfrm>
+                    <a:prstGeom prst="rect">
+                      <a:avLst/>
+                    </a:prstGeom>
+                    <a:noFill/>
+                    <a:ln w="9525">
+                      <a:noFill/>
+                      <a:headEnd/>
+                      <a:tailEnd/>
+                    </a:ln>
+                  </pic:spPr>
+                </pic:pic>
+              </a:graphicData>
+            </a:graphic>
+          </wp:inline>
+        </w:drawing>
+      </w:r>
+    </w:p>
+    <w:p>
+      <w:pPr>
+        <w:pStyle w:val="ImageCaption"/>
+      </w:pPr>
+      <w:r>
+        <w:t xml:space="preserve">Рис. 2: Pandoc</w:t>
+      </w:r>
+    </w:p>
+    <w:p>
+      <w:pPr>
+        <w:pStyle w:val="BodyText"/>
+      </w:pPr>
+      <w:r>
+        <w:t xml:space="preserve">Переходим в каталог курса сформированный при выполнении лабораторной работы</w:t>
       </w:r>
       <w:r>
         <w:t xml:space="preserve"> </w:t>
       </w:r>
       <w:r>
-        <w:t xml:space="preserve">версий. Приобрести практические навыки по работе с системой git.</w:t>
-      </w:r>
-    </w:p>
-    <w:bookmarkEnd w:id="21"/>
-    <w:bookmarkStart w:id="22" w:name="порядок-выполнения-работы"/>
+        <w:t xml:space="preserve">№2:</w:t>
+      </w:r>
+    </w:p>
+    <w:p>
+      <w:pPr>
+        <w:pStyle w:val="CaptionedFigure"/>
+      </w:pPr>
+      <w:r>
+        <w:drawing>
+          <wp:inline>
+            <wp:extent cx="3733800" cy="403548"/>
+            <wp:effectExtent b="0" l="0" r="0" t="0"/>
+            <wp:docPr descr="Каталог курса" title="" id="28" name="Picture"/>
+            <a:graphic>
+              <a:graphicData uri="http://schemas.openxmlformats.org/drawingml/2006/picture">
+                <pic:pic>
+                  <pic:nvPicPr>
+                    <pic:cNvPr descr="image/3.jpg" id="29" name="Picture"/>
+                    <pic:cNvPicPr>
+                      <a:picLocks noChangeArrowheads="1" noChangeAspect="1"/>
+                    </pic:cNvPicPr>
+                  </pic:nvPicPr>
+                  <pic:blipFill>
+                    <a:blip r:embed="rId27"/>
+                    <a:stretch>
+                      <a:fillRect/>
+                    </a:stretch>
+                  </pic:blipFill>
+                  <pic:spPr bwMode="auto">
+                    <a:xfrm>
+                      <a:off x="0" y="0"/>
+                      <a:ext cx="3733800" cy="403548"/>
+                    </a:xfrm>
+                    <a:prstGeom prst="rect">
+                      <a:avLst/>
+                    </a:prstGeom>
+                    <a:noFill/>
+                    <a:ln w="9525">
+                      <a:noFill/>
+                      <a:headEnd/>
+                      <a:tailEnd/>
+                    </a:ln>
+                  </pic:spPr>
+                </pic:pic>
+              </a:graphicData>
+            </a:graphic>
+          </wp:inline>
+        </w:drawing>
+      </w:r>
+    </w:p>
+    <w:p>
+      <w:pPr>
+        <w:pStyle w:val="ImageCaption"/>
+      </w:pPr>
+      <w:r>
+        <w:t xml:space="preserve">Рис. 3: Каталог курса</w:t>
+      </w:r>
+    </w:p>
+    <w:p>
+      <w:pPr>
+        <w:pStyle w:val="BodyText"/>
+      </w:pPr>
+      <w:r>
+        <w:t xml:space="preserve">Обновляем локальный репозиторий, скачав изменения из удаленного репозитория</w:t>
+      </w:r>
+    </w:p>
+    <w:p>
+      <w:pPr>
+        <w:pStyle w:val="CaptionedFigure"/>
+      </w:pPr>
+      <w:r>
+        <w:drawing>
+          <wp:inline>
+            <wp:extent cx="3733800" cy="737297"/>
+            <wp:effectExtent b="0" l="0" r="0" t="0"/>
+            <wp:docPr descr="Обновление репозитория" title="" id="31" name="Picture"/>
+            <a:graphic>
+              <a:graphicData uri="http://schemas.openxmlformats.org/drawingml/2006/picture">
+                <pic:pic>
+                  <pic:nvPicPr>
+                    <pic:cNvPr descr="image/4.jpg" id="32" name="Picture"/>
+                    <pic:cNvPicPr>
+                      <a:picLocks noChangeArrowheads="1" noChangeAspect="1"/>
+                    </pic:cNvPicPr>
+                  </pic:nvPicPr>
+                  <pic:blipFill>
+                    <a:blip r:embed="rId30"/>
+                    <a:stretch>
+                      <a:fillRect/>
+                    </a:stretch>
+                  </pic:blipFill>
+                  <pic:spPr bwMode="auto">
+                    <a:xfrm>
+                      <a:off x="0" y="0"/>
+                      <a:ext cx="3733800" cy="737297"/>
+                    </a:xfrm>
+                    <a:prstGeom prst="rect">
+                      <a:avLst/>
+                    </a:prstGeom>
+                    <a:noFill/>
+                    <a:ln w="9525">
+                      <a:noFill/>
+                      <a:headEnd/>
+                      <a:tailEnd/>
+                    </a:ln>
+                  </pic:spPr>
+                </pic:pic>
+              </a:graphicData>
+            </a:graphic>
+          </wp:inline>
+        </w:drawing>
+      </w:r>
+    </w:p>
+    <w:p>
+      <w:pPr>
+        <w:pStyle w:val="ImageCaption"/>
+      </w:pPr>
+      <w:r>
+        <w:t xml:space="preserve">Рис. 4: Обновление репозитория</w:t>
+      </w:r>
+    </w:p>
+    <w:p>
+      <w:pPr>
+        <w:pStyle w:val="BodyText"/>
+      </w:pPr>
+      <w:r>
+        <w:t xml:space="preserve">Переходим в каталог с шаблоном отчета по лабораторной работе № 3</w:t>
+      </w:r>
+    </w:p>
+    <w:p>
+      <w:pPr>
+        <w:pStyle w:val="CaptionedFigure"/>
+      </w:pPr>
+      <w:r>
+        <w:drawing>
+          <wp:inline>
+            <wp:extent cx="3733800" cy="233857"/>
+            <wp:effectExtent b="0" l="0" r="0" t="0"/>
+            <wp:docPr descr="Каталог по 3 лабараторной" title="" id="34" name="Picture"/>
+            <a:graphic>
+              <a:graphicData uri="http://schemas.openxmlformats.org/drawingml/2006/picture">
+                <pic:pic>
+                  <pic:nvPicPr>
+                    <pic:cNvPr descr="image/5.jpg" id="35" name="Picture"/>
+                    <pic:cNvPicPr>
+                      <a:picLocks noChangeArrowheads="1" noChangeAspect="1"/>
+                    </pic:cNvPicPr>
+                  </pic:nvPicPr>
+                  <pic:blipFill>
+                    <a:blip r:embed="rId33"/>
+                    <a:stretch>
+                      <a:fillRect/>
+                    </a:stretch>
+                  </pic:blipFill>
+                  <pic:spPr bwMode="auto">
+                    <a:xfrm>
+                      <a:off x="0" y="0"/>
+                      <a:ext cx="3733800" cy="233857"/>
+                    </a:xfrm>
+                    <a:prstGeom prst="rect">
+                      <a:avLst/>
+                    </a:prstGeom>
+                    <a:noFill/>
+                    <a:ln w="9525">
+                      <a:noFill/>
+                      <a:headEnd/>
+                      <a:tailEnd/>
+                    </a:ln>
+                  </pic:spPr>
+                </pic:pic>
+              </a:graphicData>
+            </a:graphic>
+          </wp:inline>
+        </w:drawing>
+      </w:r>
+    </w:p>
+    <w:p>
+      <w:pPr>
+        <w:pStyle w:val="ImageCaption"/>
+      </w:pPr>
+      <w:r>
+        <w:t xml:space="preserve">Рис. 5: Каталог по 3 лабараторной</w:t>
+      </w:r>
+    </w:p>
+    <w:p>
+      <w:pPr>
+        <w:pStyle w:val="BodyText"/>
+      </w:pPr>
+      <w:r>
+        <w:t xml:space="preserve">Проведем компиляцию шаблона с использованием Makefile.</w:t>
+      </w:r>
+    </w:p>
+    <w:p>
+      <w:pPr>
+        <w:pStyle w:val="CaptionedFigure"/>
+      </w:pPr>
+      <w:r>
+        <w:drawing>
+          <wp:inline>
+            <wp:extent cx="3733800" cy="524320"/>
+            <wp:effectExtent b="0" l="0" r="0" t="0"/>
+            <wp:docPr descr="Компиляция" title="" id="37" name="Picture"/>
+            <a:graphic>
+              <a:graphicData uri="http://schemas.openxmlformats.org/drawingml/2006/picture">
+                <pic:pic>
+                  <pic:nvPicPr>
+                    <pic:cNvPr descr="image/6.jpg" id="38" name="Picture"/>
+                    <pic:cNvPicPr>
+                      <a:picLocks noChangeArrowheads="1" noChangeAspect="1"/>
+                    </pic:cNvPicPr>
+                  </pic:nvPicPr>
+                  <pic:blipFill>
+                    <a:blip r:embed="rId36"/>
+                    <a:stretch>
+                      <a:fillRect/>
+                    </a:stretch>
+                  </pic:blipFill>
+                  <pic:spPr bwMode="auto">
+                    <a:xfrm>
+                      <a:off x="0" y="0"/>
+                      <a:ext cx="3733800" cy="524320"/>
+                    </a:xfrm>
+                    <a:prstGeom prst="rect">
+                      <a:avLst/>
+                    </a:prstGeom>
+                    <a:noFill/>
+                    <a:ln w="9525">
+                      <a:noFill/>
+                      <a:headEnd/>
+                      <a:tailEnd/>
+                    </a:ln>
+                  </pic:spPr>
+                </pic:pic>
+              </a:graphicData>
+            </a:graphic>
+          </wp:inline>
+        </w:drawing>
+      </w:r>
+    </w:p>
+    <w:p>
+      <w:pPr>
+        <w:pStyle w:val="ImageCaption"/>
+      </w:pPr>
+      <w:r>
+        <w:t xml:space="preserve">Рис. 6: Компиляция</w:t>
+      </w:r>
+    </w:p>
+    <w:p>
+      <w:pPr>
+        <w:pStyle w:val="BodyText"/>
+      </w:pPr>
+      <w:r>
+        <w:t xml:space="preserve">Откроем и проверяем корректность полученных файлов.</w:t>
+      </w:r>
+    </w:p>
+    <w:p>
+      <w:pPr>
+        <w:pStyle w:val="CaptionedFigure"/>
+      </w:pPr>
+      <w:r>
+        <w:drawing>
+          <wp:inline>
+            <wp:extent cx="3733800" cy="378445"/>
+            <wp:effectExtent b="0" l="0" r="0" t="0"/>
+            <wp:docPr descr="Корректность файлов" title="" id="40" name="Picture"/>
+            <a:graphic>
+              <a:graphicData uri="http://schemas.openxmlformats.org/drawingml/2006/picture">
+                <pic:pic>
+                  <pic:nvPicPr>
+                    <pic:cNvPr descr="image/7.jpg" id="41" name="Picture"/>
+                    <pic:cNvPicPr>
+                      <a:picLocks noChangeArrowheads="1" noChangeAspect="1"/>
+                    </pic:cNvPicPr>
+                  </pic:nvPicPr>
+                  <pic:blipFill>
+                    <a:blip r:embed="rId39"/>
+                    <a:stretch>
+                      <a:fillRect/>
+                    </a:stretch>
+                  </pic:blipFill>
+                  <pic:spPr bwMode="auto">
+                    <a:xfrm>
+                      <a:off x="0" y="0"/>
+                      <a:ext cx="3733800" cy="378445"/>
+                    </a:xfrm>
+                    <a:prstGeom prst="rect">
+                      <a:avLst/>
+                    </a:prstGeom>
+                    <a:noFill/>
+                    <a:ln w="9525">
+                      <a:noFill/>
+                      <a:headEnd/>
+                      <a:tailEnd/>
+                    </a:ln>
+                  </pic:spPr>
+                </pic:pic>
+              </a:graphicData>
+            </a:graphic>
+          </wp:inline>
+        </w:drawing>
+      </w:r>
+    </w:p>
+    <w:p>
+      <w:pPr>
+        <w:pStyle w:val="ImageCaption"/>
+      </w:pPr>
+      <w:r>
+        <w:t xml:space="preserve">Рис. 7: Корректность файлов</w:t>
+      </w:r>
+    </w:p>
+    <w:p>
+      <w:pPr>
+        <w:pStyle w:val="BodyText"/>
+      </w:pPr>
+      <w:r>
+        <w:t xml:space="preserve">Удаляем полученный файлы с использованием Makefile.</w:t>
+      </w:r>
+    </w:p>
+    <w:p>
+      <w:pPr>
+        <w:pStyle w:val="CaptionedFigure"/>
+      </w:pPr>
+      <w:r>
+        <w:drawing>
+          <wp:inline>
+            <wp:extent cx="3733800" cy="2323074"/>
+            <wp:effectExtent b="0" l="0" r="0" t="0"/>
+            <wp:docPr descr="Удаление" title="" id="43" name="Picture"/>
+            <a:graphic>
+              <a:graphicData uri="http://schemas.openxmlformats.org/drawingml/2006/picture">
+                <pic:pic>
+                  <pic:nvPicPr>
+                    <pic:cNvPr descr="image/8.jpg" id="44" name="Picture"/>
+                    <pic:cNvPicPr>
+                      <a:picLocks noChangeArrowheads="1" noChangeAspect="1"/>
+                    </pic:cNvPicPr>
+                  </pic:nvPicPr>
+                  <pic:blipFill>
+                    <a:blip r:embed="rId42"/>
+                    <a:stretch>
+                      <a:fillRect/>
+                    </a:stretch>
+                  </pic:blipFill>
+                  <pic:spPr bwMode="auto">
+                    <a:xfrm>
+                      <a:off x="0" y="0"/>
+                      <a:ext cx="3733800" cy="2323074"/>
+                    </a:xfrm>
+                    <a:prstGeom prst="rect">
+                      <a:avLst/>
+                    </a:prstGeom>
+                    <a:noFill/>
+                    <a:ln w="9525">
+                      <a:noFill/>
+                      <a:headEnd/>
+                      <a:tailEnd/>
+                    </a:ln>
+                  </pic:spPr>
+                </pic:pic>
+              </a:graphicData>
+            </a:graphic>
+          </wp:inline>
+        </w:drawing>
+      </w:r>
+    </w:p>
+    <w:p>
+      <w:pPr>
+        <w:pStyle w:val="ImageCaption"/>
+      </w:pPr>
+      <w:r>
+        <w:t xml:space="preserve">Рис. 8: Удаление</w:t>
+      </w:r>
+    </w:p>
+    <w:p>
+      <w:pPr>
+        <w:pStyle w:val="BodyText"/>
+      </w:pPr>
+      <w:r>
+        <w:t xml:space="preserve">Открываем файл report.md</w:t>
+      </w:r>
+    </w:p>
+    <w:p>
+      <w:pPr>
+        <w:pStyle w:val="CaptionedFigure"/>
+      </w:pPr>
+      <w:r>
+        <w:drawing>
+          <wp:inline>
+            <wp:extent cx="3733800" cy="2935193"/>
+            <wp:effectExtent b="0" l="0" r="0" t="0"/>
+            <wp:docPr descr="Файл report.md" title="" id="46" name="Picture"/>
+            <a:graphic>
+              <a:graphicData uri="http://schemas.openxmlformats.org/drawingml/2006/picture">
+                <pic:pic>
+                  <pic:nvPicPr>
+                    <pic:cNvPr descr="image/9.jpg" id="47" name="Picture"/>
+                    <pic:cNvPicPr>
+                      <a:picLocks noChangeArrowheads="1" noChangeAspect="1"/>
+                    </pic:cNvPicPr>
+                  </pic:nvPicPr>
+                  <pic:blipFill>
+                    <a:blip r:embed="rId45"/>
+                    <a:stretch>
+                      <a:fillRect/>
+                    </a:stretch>
+                  </pic:blipFill>
+                  <pic:spPr bwMode="auto">
+                    <a:xfrm>
+                      <a:off x="0" y="0"/>
+                      <a:ext cx="3733800" cy="2935193"/>
+                    </a:xfrm>
+                    <a:prstGeom prst="rect">
+                      <a:avLst/>
+                    </a:prstGeom>
+                    <a:noFill/>
+                    <a:ln w="9525">
+                      <a:noFill/>
+                      <a:headEnd/>
+                      <a:tailEnd/>
+                    </a:ln>
+                  </pic:spPr>
+                </pic:pic>
+              </a:graphicData>
+            </a:graphic>
+          </wp:inline>
+        </w:drawing>
+      </w:r>
+    </w:p>
+    <w:p>
+      <w:pPr>
+        <w:pStyle w:val="ImageCaption"/>
+      </w:pPr>
+      <w:r>
+        <w:t xml:space="preserve">Рис. 9: Файл report.md</w:t>
+      </w:r>
+    </w:p>
+    <w:p>
+      <w:pPr>
+        <w:pStyle w:val="BodyText"/>
+      </w:pPr>
+      <w:r>
+        <w:t xml:space="preserve">Изучаем структуру этого файла</w:t>
+      </w:r>
+    </w:p>
+    <w:p>
+      <w:pPr>
+        <w:pStyle w:val="CaptionedFigure"/>
+      </w:pPr>
+      <w:r>
+        <w:drawing>
+          <wp:inline>
+            <wp:extent cx="3733800" cy="2845398"/>
+            <wp:effectExtent b="0" l="0" r="0" t="0"/>
+            <wp:docPr descr="Структура файла" title="" id="49" name="Picture"/>
+            <a:graphic>
+              <a:graphicData uri="http://schemas.openxmlformats.org/drawingml/2006/picture">
+                <pic:pic>
+                  <pic:nvPicPr>
+                    <pic:cNvPr descr="image/10.jpg" id="50" name="Picture"/>
+                    <pic:cNvPicPr>
+                      <a:picLocks noChangeArrowheads="1" noChangeAspect="1"/>
+                    </pic:cNvPicPr>
+                  </pic:nvPicPr>
+                  <pic:blipFill>
+                    <a:blip r:embed="rId48"/>
+                    <a:stretch>
+                      <a:fillRect/>
+                    </a:stretch>
+                  </pic:blipFill>
+                  <pic:spPr bwMode="auto">
+                    <a:xfrm>
+                      <a:off x="0" y="0"/>
+                      <a:ext cx="3733800" cy="2845398"/>
+                    </a:xfrm>
+                    <a:prstGeom prst="rect">
+                      <a:avLst/>
+                    </a:prstGeom>
+                    <a:noFill/>
+                    <a:ln w="9525">
+                      <a:noFill/>
+                      <a:headEnd/>
+                      <a:tailEnd/>
+                    </a:ln>
+                  </pic:spPr>
+                </pic:pic>
+              </a:graphicData>
+            </a:graphic>
+          </wp:inline>
+        </w:drawing>
+      </w:r>
+    </w:p>
+    <w:p>
+      <w:pPr>
+        <w:pStyle w:val="ImageCaption"/>
+      </w:pPr>
+      <w:r>
+        <w:t xml:space="preserve">Рис. 10: Структура файла</w:t>
+      </w:r>
+    </w:p>
+    <w:p>
+      <w:pPr>
+        <w:pStyle w:val="BodyText"/>
+      </w:pPr>
+      <w:r>
+        <w:t xml:space="preserve">Загружаем файлы на Github.</w:t>
+      </w:r>
+    </w:p>
+    <w:p>
+      <w:pPr>
+        <w:pStyle w:val="CaptionedFigure"/>
+      </w:pPr>
+      <w:r>
+        <w:drawing>
+          <wp:inline>
+            <wp:extent cx="3733800" cy="2466691"/>
+            <wp:effectExtent b="0" l="0" r="0" t="0"/>
+            <wp:docPr descr="Загрузка файлов" title="" id="52" name="Picture"/>
+            <a:graphic>
+              <a:graphicData uri="http://schemas.openxmlformats.org/drawingml/2006/picture">
+                <pic:pic>
+                  <pic:nvPicPr>
+                    <pic:cNvPr descr="image/11.jpg" id="53" name="Picture"/>
+                    <pic:cNvPicPr>
+                      <a:picLocks noChangeArrowheads="1" noChangeAspect="1"/>
+                    </pic:cNvPicPr>
+                  </pic:nvPicPr>
+                  <pic:blipFill>
+                    <a:blip r:embed="rId51"/>
+                    <a:stretch>
+                      <a:fillRect/>
+                    </a:stretch>
+                  </pic:blipFill>
+                  <pic:spPr bwMode="auto">
+                    <a:xfrm>
+                      <a:off x="0" y="0"/>
+                      <a:ext cx="3733800" cy="2466691"/>
+                    </a:xfrm>
+                    <a:prstGeom prst="rect">
+                      <a:avLst/>
+                    </a:prstGeom>
+                    <a:noFill/>
+                    <a:ln w="9525">
+                      <a:noFill/>
+                      <a:headEnd/>
+                      <a:tailEnd/>
+                    </a:ln>
+                  </pic:spPr>
+                </pic:pic>
+              </a:graphicData>
+            </a:graphic>
+          </wp:inline>
+        </w:drawing>
+      </w:r>
+    </w:p>
+    <w:p>
+      <w:pPr>
+        <w:pStyle w:val="ImageCaption"/>
+      </w:pPr>
+      <w:r>
+        <w:t xml:space="preserve">Рис. 11: Загрузка файлов</w:t>
+      </w:r>
+    </w:p>
+    <w:bookmarkEnd w:id="54"/>
+    <w:bookmarkStart w:id="55" w:name="выводы"/>
     <w:p>
       <w:pPr>
         <w:pStyle w:val="Heading1"/>
@@ -175,7 +852,7 @@
         <w:tab/>
       </w:r>
       <w:r>
-        <w:t xml:space="preserve">2. Порядок выполнения работы</w:t>
+        <w:t xml:space="preserve">Выводы</w:t>
       </w:r>
     </w:p>
     <w:p>
@@ -183,556 +860,16 @@
         <w:pStyle w:val="FirstParagraph"/>
       </w:pPr>
       <w:r>
-        <w:t xml:space="preserve">2.1. Базовая настройка git</w:t>
+        <w:t xml:space="preserve">Мы познакомились с языком разметки Markdown и оформили отчет в ней и</w:t>
       </w:r>
       <w:r>
         <w:t xml:space="preserve"> </w:t>
       </w:r>
       <w:r>
-        <w:t xml:space="preserve">Сначала сделаем предварительную конфигурацию git. Откроем терминал и</w:t>
-      </w:r>
-      <w:r>
-        <w:t xml:space="preserve"> </w:t>
-      </w:r>
-      <w:r>
-        <w:t xml:space="preserve">введем команды, указав имя и email: (рис.</w:t>
-      </w:r>
-      <w:r>
-        <w:t xml:space="preserve"> </w:t>
-      </w:r>
-      <w:r>
-        <w:rPr>
-          <w:bCs/>
-          <w:b/>
-        </w:rPr>
-        <w:t xml:space="preserve">¿fig:001?</w:t>
-      </w:r>
-      <w:r>
-        <w:t xml:space="preserve">)</w:t>
-      </w:r>
-    </w:p>
-    <w:p>
-      <w:pPr>
-        <w:pStyle w:val="BodyText"/>
-      </w:pPr>
-      <w:r>
-        <w:t xml:space="preserve">!(image/image1.jpg){#fig:001 width=70%}</w:t>
-      </w:r>
-    </w:p>
-    <w:p>
-      <w:pPr>
-        <w:pStyle w:val="BodyText"/>
-      </w:pPr>
-      <w:r>
-        <w:t xml:space="preserve">Настроим utf-8 в выводе сообщений git. (рис.</w:t>
-      </w:r>
-      <w:r>
-        <w:t xml:space="preserve"> </w:t>
-      </w:r>
-      <w:r>
-        <w:rPr>
-          <w:bCs/>
-          <w:b/>
-        </w:rPr>
-        <w:t xml:space="preserve">¿fig:002?</w:t>
-      </w:r>
-      <w:r>
-        <w:t xml:space="preserve">)</w:t>
-      </w:r>
-    </w:p>
-    <w:p>
-      <w:pPr>
-        <w:pStyle w:val="BodyText"/>
-      </w:pPr>
-      <w:r>
-        <w:t xml:space="preserve">!(image/image2.jpg){#fig:002 width=70%}</w:t>
-      </w:r>
-    </w:p>
-    <w:p>
-      <w:pPr>
-        <w:pStyle w:val="BodyText"/>
-      </w:pPr>
-      <w:r>
-        <w:t xml:space="preserve">Зададим имя начальной ветки (будем называть её master). Параметр autocrlf: (рис.</w:t>
-      </w:r>
-      <w:r>
-        <w:t xml:space="preserve"> </w:t>
-      </w:r>
-      <w:r>
-        <w:rPr>
-          <w:bCs/>
-          <w:b/>
-        </w:rPr>
-        <w:t xml:space="preserve">¿fig:003?</w:t>
-      </w:r>
-      <w:r>
-        <w:t xml:space="preserve">)</w:t>
-      </w:r>
-    </w:p>
-    <w:p>
-      <w:pPr>
-        <w:pStyle w:val="BodyText"/>
-      </w:pPr>
-      <w:r>
-        <w:t xml:space="preserve">!(image/image3.jpg){#fig:003 width=70%}</w:t>
-      </w:r>
-    </w:p>
-    <w:p>
-      <w:pPr>
-        <w:pStyle w:val="BodyText"/>
-      </w:pPr>
-      <w:r>
-        <w:t xml:space="preserve">Параметр safecrlf: (рис.</w:t>
-      </w:r>
-      <w:r>
-        <w:t xml:space="preserve"> </w:t>
-      </w:r>
-      <w:r>
-        <w:rPr>
-          <w:bCs/>
-          <w:b/>
-        </w:rPr>
-        <w:t xml:space="preserve">¿fig:004?</w:t>
-      </w:r>
-      <w:r>
-        <w:t xml:space="preserve">)</w:t>
-      </w:r>
-    </w:p>
-    <w:p>
-      <w:pPr>
-        <w:pStyle w:val="BodyText"/>
-      </w:pPr>
-      <w:r>
-        <w:t xml:space="preserve">!(image/image4.jpg){#fig:004 width=70%}</w:t>
-      </w:r>
-    </w:p>
-    <w:p>
-      <w:pPr>
-        <w:pStyle w:val="BodyText"/>
-      </w:pPr>
-      <w:r>
-        <w:t xml:space="preserve">2.2. Создание SSH ключа</w:t>
-      </w:r>
-      <w:r>
-        <w:t xml:space="preserve"> </w:t>
-      </w:r>
-      <w:r>
-        <w:t xml:space="preserve">Для последующей идентификации пользователя на сервере репозиториев</w:t>
-      </w:r>
-      <w:r>
-        <w:t xml:space="preserve"> </w:t>
-      </w:r>
-      <w:r>
-        <w:t xml:space="preserve">необходимо сгенерировать пару ключей (приватный и открытый): (рис.</w:t>
-      </w:r>
-      <w:r>
-        <w:t xml:space="preserve"> </w:t>
-      </w:r>
-      <w:r>
-        <w:rPr>
-          <w:bCs/>
-          <w:b/>
-        </w:rPr>
-        <w:t xml:space="preserve">¿fig:005?</w:t>
-      </w:r>
-      <w:r>
-        <w:t xml:space="preserve">)</w:t>
-      </w:r>
-    </w:p>
-    <w:p>
-      <w:pPr>
-        <w:pStyle w:val="BodyText"/>
-      </w:pPr>
-      <w:r>
-        <w:t xml:space="preserve">!(image/image5.jpg){#fig:005 width=70%}</w:t>
-      </w:r>
-    </w:p>
-    <w:p>
-      <w:pPr>
-        <w:pStyle w:val="BodyText"/>
-      </w:pPr>
-      <w:r>
-        <w:t xml:space="preserve">Копируем ключ из локальной консоли в буфер обмена: (рис.</w:t>
-      </w:r>
-      <w:r>
-        <w:t xml:space="preserve"> </w:t>
-      </w:r>
-      <w:r>
-        <w:rPr>
-          <w:bCs/>
-          <w:b/>
-        </w:rPr>
-        <w:t xml:space="preserve">¿fig:006?</w:t>
-      </w:r>
-      <w:r>
-        <w:t xml:space="preserve">) (рис.</w:t>
-      </w:r>
-      <w:r>
-        <w:t xml:space="preserve"> </w:t>
-      </w:r>
-      <w:r>
-        <w:rPr>
-          <w:bCs/>
-          <w:b/>
-        </w:rPr>
-        <w:t xml:space="preserve">¿fig:007?</w:t>
-      </w:r>
-      <w:r>
-        <w:t xml:space="preserve">)</w:t>
-      </w:r>
-    </w:p>
-    <w:p>
-      <w:pPr>
-        <w:pStyle w:val="BodyText"/>
-      </w:pPr>
-      <w:r>
-        <w:t xml:space="preserve">!(image/image6.jpg){#fig:006 width=70%}</w:t>
-      </w:r>
-      <w:r>
-        <w:t xml:space="preserve"> </w:t>
-      </w:r>
-      <w:r>
-        <w:t xml:space="preserve">!(image/image7.jpg){#fig:007 width=70%}</w:t>
-      </w:r>
-    </w:p>
-    <w:p>
-      <w:pPr>
-        <w:pStyle w:val="BodyText"/>
-      </w:pPr>
-      <w:r>
-        <w:t xml:space="preserve">2.3. Сознание рабочего пространства и репозитория курса на основе</w:t>
-      </w:r>
-      <w:r>
-        <w:t xml:space="preserve"> </w:t>
-      </w:r>
-      <w:r>
-        <w:t xml:space="preserve">шаблона</w:t>
-      </w:r>
-      <w:r>
-        <w:t xml:space="preserve"> </w:t>
-      </w:r>
-      <w:r>
-        <w:t xml:space="preserve">Откроем терминал и создадим каталог для предмета «Архитектура</w:t>
-      </w:r>
-      <w:r>
-        <w:t xml:space="preserve"> </w:t>
-      </w:r>
-      <w:r>
-        <w:t xml:space="preserve">компьютера»: (рис.</w:t>
-      </w:r>
-      <w:r>
-        <w:t xml:space="preserve"> </w:t>
-      </w:r>
-      <w:r>
-        <w:rPr>
-          <w:bCs/>
-          <w:b/>
-        </w:rPr>
-        <w:t xml:space="preserve">¿fig:008?</w:t>
-      </w:r>
-      <w:r>
-        <w:t xml:space="preserve">)</w:t>
-      </w:r>
-    </w:p>
-    <w:p>
-      <w:pPr>
-        <w:pStyle w:val="BodyText"/>
-      </w:pPr>
-      <w:r>
-        <w:t xml:space="preserve">!(image/image8.jpg){#fig:008 width=70%}</w:t>
-      </w:r>
-    </w:p>
-    <w:p>
-      <w:pPr>
-        <w:pStyle w:val="BodyText"/>
-      </w:pPr>
-      <w:r>
-        <w:t xml:space="preserve">2.4. Сознание репозитория курса на основе шаблона (рис.</w:t>
-      </w:r>
-      <w:r>
-        <w:t xml:space="preserve"> </w:t>
-      </w:r>
-      <w:r>
-        <w:rPr>
-          <w:bCs/>
-          <w:b/>
-        </w:rPr>
-        <w:t xml:space="preserve">¿fig:009?</w:t>
-      </w:r>
-      <w:r>
-        <w:t xml:space="preserve">)</w:t>
-      </w:r>
-    </w:p>
-    <w:p>
-      <w:pPr>
-        <w:pStyle w:val="BodyText"/>
-      </w:pPr>
-      <w:r>
-        <w:t xml:space="preserve">!(image/image009.jpg){#fig:009 width=70%}</w:t>
-      </w:r>
-    </w:p>
-    <w:p>
-      <w:pPr>
-        <w:pStyle w:val="BodyText"/>
-      </w:pPr>
-      <w:r>
-        <w:t xml:space="preserve">Откроем терминал и перейдем в каталог курса: (рис.</w:t>
-      </w:r>
-      <w:r>
-        <w:t xml:space="preserve"> </w:t>
-      </w:r>
-      <w:r>
-        <w:rPr>
-          <w:bCs/>
-          <w:b/>
-        </w:rPr>
-        <w:t xml:space="preserve">¿fig:010?</w:t>
-      </w:r>
-      <w:r>
-        <w:t xml:space="preserve">)</w:t>
-      </w:r>
-    </w:p>
-    <w:p>
-      <w:pPr>
-        <w:pStyle w:val="BodyText"/>
-      </w:pPr>
-      <w:r>
-        <w:t xml:space="preserve">!(image/image10.jpg){#fig:010 width=70%}</w:t>
-      </w:r>
-    </w:p>
-    <w:p>
-      <w:pPr>
-        <w:pStyle w:val="BodyText"/>
-      </w:pPr>
-      <w:r>
-        <w:t xml:space="preserve">Клонируем созданный репозиторий: (рис.</w:t>
-      </w:r>
-      <w:r>
-        <w:t xml:space="preserve"> </w:t>
-      </w:r>
-      <w:r>
-        <w:rPr>
-          <w:bCs/>
-          <w:b/>
-        </w:rPr>
-        <w:t xml:space="preserve">¿fig:011?</w:t>
-      </w:r>
-      <w:r>
-        <w:t xml:space="preserve">) (рис.</w:t>
-      </w:r>
-      <w:r>
-        <w:t xml:space="preserve"> </w:t>
-      </w:r>
-      <w:r>
-        <w:rPr>
-          <w:bCs/>
-          <w:b/>
-        </w:rPr>
-        <w:t xml:space="preserve">¿fig:012?</w:t>
-      </w:r>
-      <w:r>
-        <w:t xml:space="preserve">)</w:t>
-      </w:r>
-    </w:p>
-    <w:p>
-      <w:pPr>
-        <w:pStyle w:val="BodyText"/>
-      </w:pPr>
-      <w:r>
-        <w:t xml:space="preserve">!(image/image11.jpg){#fig:011 width=70%}</w:t>
-      </w:r>
-      <w:r>
-        <w:t xml:space="preserve"> </w:t>
-      </w:r>
-      <w:r>
-        <w:t xml:space="preserve">!(image/image12.jpg){#fig:012 width=70%}</w:t>
-      </w:r>
-    </w:p>
-    <w:p>
-      <w:pPr>
-        <w:pStyle w:val="BodyText"/>
-      </w:pPr>
-      <w:r>
-        <w:t xml:space="preserve">2.5. Настройка каталога курса</w:t>
-      </w:r>
-      <w:r>
-        <w:t xml:space="preserve"> </w:t>
-      </w:r>
-      <w:r>
-        <w:t xml:space="preserve">Перейдем в каталог курса. Удалим лишние файлы. Создайте необходимые</w:t>
-      </w:r>
-      <w:r>
-        <w:t xml:space="preserve"> </w:t>
-      </w:r>
-      <w:r>
-        <w:t xml:space="preserve">каталоги. (рис.</w:t>
-      </w:r>
-      <w:r>
-        <w:t xml:space="preserve"> </w:t>
-      </w:r>
-      <w:r>
-        <w:rPr>
-          <w:bCs/>
-          <w:b/>
-        </w:rPr>
-        <w:t xml:space="preserve">¿fig:013?</w:t>
-      </w:r>
-      <w:r>
-        <w:t xml:space="preserve">)</w:t>
-      </w:r>
-    </w:p>
-    <w:p>
-      <w:pPr>
-        <w:pStyle w:val="BodyText"/>
-      </w:pPr>
-      <w:r>
-        <w:t xml:space="preserve">!(image/image13.jpg){#fig:013 width=70%}</w:t>
-      </w:r>
-    </w:p>
-    <w:p>
-      <w:pPr>
-        <w:pStyle w:val="BodyText"/>
-      </w:pPr>
-      <w:r>
-        <w:t xml:space="preserve">Отправьте файлы на сервер. (рис.</w:t>
-      </w:r>
-      <w:r>
-        <w:t xml:space="preserve"> </w:t>
-      </w:r>
-      <w:r>
-        <w:rPr>
-          <w:bCs/>
-          <w:b/>
-        </w:rPr>
-        <w:t xml:space="preserve">¿fig:014?</w:t>
-      </w:r>
-      <w:r>
-        <w:t xml:space="preserve">)</w:t>
-      </w:r>
-    </w:p>
-    <w:p>
-      <w:pPr>
-        <w:pStyle w:val="BodyText"/>
-      </w:pPr>
-      <w:r>
-        <w:t xml:space="preserve">!(image/image14.jpg){#fig:014 width=70%}</w:t>
-      </w:r>
-    </w:p>
-    <w:p>
-      <w:pPr>
-        <w:pStyle w:val="BodyText"/>
-      </w:pPr>
-      <w:r>
-        <w:t xml:space="preserve">Проверяем выполнение команд: (рис.</w:t>
-      </w:r>
-      <w:r>
-        <w:t xml:space="preserve"> </w:t>
-      </w:r>
-      <w:r>
-        <w:rPr>
-          <w:bCs/>
-          <w:b/>
-        </w:rPr>
-        <w:t xml:space="preserve">¿fig:015?</w:t>
-      </w:r>
-      <w:r>
-        <w:t xml:space="preserve">)</w:t>
-      </w:r>
-    </w:p>
-    <w:p>
-      <w:pPr>
-        <w:pStyle w:val="BodyText"/>
-      </w:pPr>
-      <w:r>
-        <w:t xml:space="preserve">!(image/image15.jpg){#fig:015 width=70%}</w:t>
-      </w:r>
-    </w:p>
-    <w:bookmarkEnd w:id="22"/>
-    <w:bookmarkStart w:id="23" w:name="задание-для-самостоятельной-работы"/>
-    <w:p>
-      <w:pPr>
-        <w:pStyle w:val="Heading1"/>
-      </w:pPr>
-      <w:r>
-        <w:rPr>
-          <w:rStyle w:val="SectionNumber"/>
-        </w:rPr>
-        <w:t xml:space="preserve">4</w:t>
-      </w:r>
-      <w:r>
-        <w:tab/>
-      </w:r>
-      <w:r>
-        <w:t xml:space="preserve">3. Задание для самостоятельной работы</w:t>
-      </w:r>
-    </w:p>
-    <w:p>
-      <w:pPr>
-        <w:pStyle w:val="FirstParagraph"/>
-      </w:pPr>
-      <w:r>
-        <w:t xml:space="preserve">Загружаем в репозиторий отчет по первой лабораторной работе в папку: (рис.</w:t>
-      </w:r>
-      <w:r>
-        <w:t xml:space="preserve"> </w:t>
-      </w:r>
-      <w:r>
-        <w:rPr>
-          <w:bCs/>
-          <w:b/>
-        </w:rPr>
-        <w:t xml:space="preserve">¿fig:016?</w:t>
-      </w:r>
-      <w:r>
-        <w:t xml:space="preserve">)</w:t>
-      </w:r>
-      <w:r>
-        <w:t xml:space="preserve"> </w:t>
-      </w:r>
-      <w:r>
-        <w:t xml:space="preserve">!(image/image16.jpg){#fig:016 width=70%}</w:t>
-      </w:r>
-    </w:p>
-    <w:bookmarkEnd w:id="23"/>
-    <w:bookmarkStart w:id="24" w:name="вывод"/>
-    <w:p>
-      <w:pPr>
-        <w:pStyle w:val="Heading1"/>
-      </w:pPr>
-      <w:r>
-        <w:rPr>
-          <w:rStyle w:val="SectionNumber"/>
-        </w:rPr>
-        <w:t xml:space="preserve">5</w:t>
-      </w:r>
-      <w:r>
-        <w:tab/>
-      </w:r>
-      <w:r>
-        <w:t xml:space="preserve">4. Вывод:</w:t>
-      </w:r>
-    </w:p>
-    <w:p>
-      <w:pPr>
-        <w:pStyle w:val="FirstParagraph"/>
-      </w:pPr>
-      <w:r>
-        <w:t xml:space="preserve">Мы познакомились с системой контроля git, выучили команды для работы с</w:t>
-      </w:r>
-      <w:r>
-        <w:t xml:space="preserve"> </w:t>
-      </w:r>
-      <w:r>
-        <w:t xml:space="preserve">ним, создали свой репозиторий на платформе github, где в последствии будут</w:t>
-      </w:r>
-      <w:r>
-        <w:t xml:space="preserve"> </w:t>
-      </w:r>
-      <w:r>
-        <w:t xml:space="preserve">храниться все будущие отчёты по лабораторным работам.</w:t>
-      </w:r>
-    </w:p>
-    <w:bookmarkEnd w:id="24"/>
+        <w:t xml:space="preserve">загрузили на Github.</w:t>
+      </w:r>
+    </w:p>
+    <w:bookmarkEnd w:id="55"/>
     <w:sectPr/>
   </w:body>
 </w:document>

</xml_diff>